<commit_message>
sb 4 ve 5
</commit_message>
<xml_diff>
--- a/Serbest is/Xedice_Si4.docx
+++ b/Serbest is/Xedice_Si4.docx
@@ -184,7 +184,17 @@
           <w:szCs w:val="32"/>
           <w:lang w:eastAsia="ja-JP"/>
         </w:rPr>
-        <w:t>№1</w:t>
+        <w:t>№</w:t>
+      </w:r>
+      <w:r>
+        <w:rPr>
+          <w:rFonts w:ascii="Times New Roman" w:eastAsia="MS Mincho" w:hAnsi="Times New Roman" w:cs="Times New Roman"/>
+          <w:b/>
+          <w:sz w:val="32"/>
+          <w:szCs w:val="32"/>
+          <w:lang w:eastAsia="ja-JP"/>
+        </w:rPr>
+        <w:t>5</w:t>
       </w:r>
     </w:p>
     <w:p>
@@ -856,6 +866,7 @@
       </w:pPr>
       <w:r>
         <w:rPr>
+          <w:noProof/>
           <w:sz w:val="28"/>
           <w:szCs w:val="28"/>
         </w:rPr>
@@ -1051,6 +1062,7 @@
       </w:pPr>
       <w:r>
         <w:rPr>
+          <w:noProof/>
           <w:sz w:val="28"/>
           <w:szCs w:val="28"/>
         </w:rPr>
@@ -1328,6 +1340,7 @@
       </w:pPr>
       <w:r>
         <w:rPr>
+          <w:noProof/>
           <w:sz w:val="28"/>
           <w:szCs w:val="28"/>
         </w:rPr>

</xml_diff>